<commit_message>
Vereinsordnung vom Oktober 2020
</commit_message>
<xml_diff>
--- a/Vereinsordnung.docx
+++ b/Vereinsordnung.docx
@@ -7,11 +7,16 @@
         <w:pStyle w:val="berschrift1"/>
       </w:pPr>
       <w:r>
-        <w:t xml:space="preserve">Vereinsordnung vom  </w:t>
+        <w:t xml:space="preserve">Vereinsordnung </w:t>
+      </w:r>
+      <w:proofErr w:type="gramStart"/>
+      <w:r>
+        <w:t xml:space="preserve">vom  </w:t>
       </w:r>
       <w:r>
         <w:t>Oktober</w:t>
       </w:r>
+      <w:proofErr w:type="gramEnd"/>
       <w:r>
         <w:t xml:space="preserve"> 20</w:t>
       </w:r>
@@ -101,20 +106,18 @@
         </w:rPr>
         <w:t>Die Mitgliedschaft kann jederzeit nach Annahme durch den Vorstand beginnen. Es gilt rückwirkend das Datum des Aufnahmeantrags. Die Beitragspflicht beginnt mit dem anteiligen Jahresbeitrag, für die noch ausstehenden Monate (1/12 des Jahresbeitrages). Die Mitglieder können jederzeit aus dem Verein austreten. Die Austrittserklärung muss einem der Vorstände (vorzugsweise dem Kassenwart), spätestens einen Monat vor dem Jahresende vorliegen. Gezahlte Beiträge werden nicht anteilig erstattet.</w:t>
       </w:r>
-      <w:ins w:id="0" w:author="Gerhard" w:date="2020-10-09T11:42:00Z">
-        <w:r>
-          <w:rPr>
-            <w:color w:val="000000"/>
-          </w:rPr>
-          <w:t xml:space="preserve"> </w:t>
-        </w:r>
-        <w:r>
-          <w:rPr>
-            <w:color w:val="000000"/>
-          </w:rPr>
-          <w:t>Ausnahme zum Austrittstermin, siehe Punkt 12</w:t>
-        </w:r>
-      </w:ins>
+      <w:r>
+        <w:rPr>
+          <w:color w:val="000000"/>
+        </w:rPr>
+        <w:t xml:space="preserve"> </w:t>
+      </w:r>
+      <w:r>
+        <w:rPr>
+          <w:color w:val="000000"/>
+        </w:rPr>
+        <w:t>Ausnahme zum Austrittstermin, siehe Punkt 12</w:t>
+      </w:r>
       <w:r>
         <w:rPr>
           <w:color w:val="000000"/>
@@ -156,39 +159,154 @@
       </w:pPr>
       <w:r>
         <w:rPr>
-          <w:color w:val="000000"/>
-        </w:rPr>
-        <w:t xml:space="preserve">Der Mitgliedsbeitrag beträgt </w:t>
-      </w:r>
-      <w:ins w:id="1" w:author="Gerhard" w:date="2020-10-09T11:43:00Z">
-        <w:r>
-          <w:rPr>
-            <w:color w:val="000000"/>
-          </w:rPr>
-          <w:t xml:space="preserve">beginnend mit 2020 € 30,- </w:t>
-        </w:r>
-      </w:ins>
-      <w:r>
-        <w:rPr>
-          <w:color w:val="000000"/>
-        </w:rPr>
-        <w:t>pro Jahr. Von Mitgliedern, die dem SEPA-Lastschriftverfahren zugestimmt haben, wird am 15.2. der Jahresbeitrag für das  aktuelle Jahr eingezogen. Derzeit berechnet die Sparkasse 3,</w:t>
-      </w:r>
-      <w:r>
-        <w:rPr>
-          <w:color w:val="000000"/>
-        </w:rPr>
-        <w:noBreakHyphen/>
-        <w:t>€ für eine nicht eingelöste Lastschrift. Liegt es am Mitglied, dass die Lastschrift nicht eingelöst werden konnte, muss das Mitglied den Jahresbeitrag und die Rücklastschriftgebühr umgehend zahlen. Bei Zahlungsverzug von drei Monaten kann der Ausschluss des Mitglieds satzungsgemäß veranlasst werden.</w:t>
-      </w:r>
-    </w:p>
-    <w:p>
-      <w:pPr>
-        <w:spacing w:before="160"/>
-        <w:rPr>
-          <w:color w:val="000000"/>
-        </w:rPr>
-      </w:pPr>
+          <w:rStyle w:val="normaltextrun"/>
+          <w:color w:val="000000"/>
+          <w:shd w:val="clear" w:color="auto" w:fill="FFFFFF"/>
+        </w:rPr>
+        <w:t>Der Mitgliedsbeitrag beträgt </w:t>
+      </w:r>
+      <w:r>
+        <w:rPr>
+          <w:rStyle w:val="normaltextrun"/>
+          <w:color w:val="000000"/>
+          <w:shd w:val="clear" w:color="auto" w:fill="FFFFFF"/>
+        </w:rPr>
+        <w:t>beginnend mit 2020 € 30,- </w:t>
+      </w:r>
+      <w:r>
+        <w:rPr>
+          <w:rStyle w:val="normaltextrun"/>
+          <w:color w:val="000000"/>
+          <w:shd w:val="clear" w:color="auto" w:fill="FFFFFF"/>
+        </w:rPr>
+        <w:t>pro Jahr. Von Mitgliedern, die dem SEPA-Lastschriftverfahren zugestimmt haben, wird </w:t>
+      </w:r>
+      <w:r>
+        <w:rPr>
+          <w:rStyle w:val="normaltextrun"/>
+          <w:color w:val="000000"/>
+          <w:shd w:val="clear" w:color="auto" w:fill="FFFFFF"/>
+        </w:rPr>
+        <w:t>jeweils </w:t>
+      </w:r>
+      <w:r>
+        <w:rPr>
+          <w:rStyle w:val="normaltextrun"/>
+          <w:color w:val="000000"/>
+          <w:shd w:val="clear" w:color="auto" w:fill="FFFFFF"/>
+        </w:rPr>
+        <w:t>am </w:t>
+      </w:r>
+      <w:r>
+        <w:rPr>
+          <w:rStyle w:val="normaltextrun"/>
+          <w:color w:val="000000"/>
+          <w:shd w:val="clear" w:color="auto" w:fill="FFFFFF"/>
+        </w:rPr>
+        <w:t>15.2. </w:t>
+      </w:r>
+      <w:r>
+        <w:rPr>
+          <w:rStyle w:val="normaltextrun"/>
+          <w:color w:val="000000"/>
+          <w:shd w:val="clear" w:color="auto" w:fill="FFFFFF"/>
+        </w:rPr>
+        <w:t>der Jahresbeitrag für </w:t>
+      </w:r>
+      <w:proofErr w:type="gramStart"/>
+      <w:r>
+        <w:rPr>
+          <w:rStyle w:val="normaltextrun"/>
+          <w:color w:val="000000"/>
+          <w:shd w:val="clear" w:color="auto" w:fill="FFFFFF"/>
+        </w:rPr>
+        <w:t>das  aktuelle</w:t>
+      </w:r>
+      <w:proofErr w:type="gramEnd"/>
+      <w:r>
+        <w:rPr>
+          <w:rStyle w:val="normaltextrun"/>
+          <w:color w:val="000000"/>
+          <w:shd w:val="clear" w:color="auto" w:fill="FFFFFF"/>
+        </w:rPr>
+        <w:t> Jahr eingezogen.</w:t>
+      </w:r>
+      <w:r>
+        <w:rPr>
+          <w:rStyle w:val="normaltextrun"/>
+          <w:color w:val="000000"/>
+          <w:shd w:val="clear" w:color="auto" w:fill="FFFFFF"/>
+        </w:rPr>
+        <w:t> (</w:t>
+      </w:r>
+      <w:proofErr w:type="gramStart"/>
+      <w:r>
+        <w:rPr>
+          <w:rStyle w:val="normaltextrun"/>
+          <w:color w:val="000000"/>
+          <w:shd w:val="clear" w:color="auto" w:fill="FFFFFF"/>
+        </w:rPr>
+        <w:t>In 2020</w:t>
+      </w:r>
+      <w:proofErr w:type="gramEnd"/>
+      <w:r>
+        <w:rPr>
+          <w:rStyle w:val="normaltextrun"/>
+          <w:color w:val="000000"/>
+          <w:shd w:val="clear" w:color="auto" w:fill="FFFFFF"/>
+        </w:rPr>
+        <w:t xml:space="preserve"> wegen </w:t>
+      </w:r>
+      <w:proofErr w:type="spellStart"/>
+      <w:r>
+        <w:rPr>
+          <w:rStyle w:val="normaltextrun"/>
+          <w:color w:val="000000"/>
+          <w:shd w:val="clear" w:color="auto" w:fill="FFFFFF"/>
+        </w:rPr>
+        <w:t>Coronaverschiebung</w:t>
+      </w:r>
+      <w:proofErr w:type="spellEnd"/>
+      <w:r>
+        <w:rPr>
+          <w:rStyle w:val="normaltextrun"/>
+          <w:color w:val="000000"/>
+          <w:shd w:val="clear" w:color="auto" w:fill="FFFFFF"/>
+        </w:rPr>
+        <w:t> am 15.10.2020)</w:t>
+      </w:r>
+      <w:r>
+        <w:rPr>
+          <w:rStyle w:val="normaltextrun"/>
+          <w:color w:val="000000"/>
+          <w:shd w:val="clear" w:color="auto" w:fill="FFFFFF"/>
+        </w:rPr>
+        <w:t> Derzeit berechnet die Sparkasse 3,</w:t>
+      </w:r>
+      <w:r>
+        <w:rPr>
+          <w:rStyle w:val="normaltextrun"/>
+          <w:color w:val="000000"/>
+          <w:shd w:val="clear" w:color="auto" w:fill="FFFFFF"/>
+        </w:rPr>
+        <w:t xml:space="preserve">- </w:t>
+      </w:r>
+      <w:r>
+        <w:rPr>
+          <w:rStyle w:val="normaltextrun"/>
+          <w:color w:val="000000"/>
+          <w:shd w:val="clear" w:color="auto" w:fill="FFFFFF"/>
+        </w:rPr>
+        <w:t>€ für eine nicht eingelöste Lastschrift. Liegt es am Mitglied, dass die Lastschrift nicht eingelöst werden konnte, muss das Mitglied den Jahresbeitrag und die Rücklastschriftgebühr umgehend zahlen. Bei Zahlungsverzug von drei Monaten kann der Ausschluss des Mitglieds satzungsgemäß veranlasst werden.</w:t>
+      </w:r>
+      <w:r>
+        <w:rPr>
+          <w:rStyle w:val="eop"/>
+          <w:color w:val="000000"/>
+          <w:shd w:val="clear" w:color="auto" w:fill="FFFFFF"/>
+        </w:rPr>
+        <w:t> </w:t>
+      </w:r>
       <w:r>
         <w:rPr>
           <w:color w:val="000000"/>
@@ -394,7 +512,21 @@
         <w:rPr>
           <w:color w:val="000000"/>
         </w:rPr>
-        <w:t>Der Physikraum in der Erich Kästner Schule wird von der Frau Hausmeister auf- und zugeschlossen. Für unseren Schrank im Physikraum existieren 4 Schlüssel für die drei Vorstände und ein Reserverschlüssel (derzeit bei Herrn Streichert). Im Schrank sind alle unsere Geräte untergebracht.</w:t>
+        <w:t xml:space="preserve">Der Physikraum in der </w:t>
+      </w:r>
+      <w:proofErr w:type="gramStart"/>
+      <w:r>
+        <w:rPr>
+          <w:color w:val="000000"/>
+        </w:rPr>
+        <w:t>Erich Kästner Schule</w:t>
+      </w:r>
+      <w:proofErr w:type="gramEnd"/>
+      <w:r>
+        <w:rPr>
+          <w:color w:val="000000"/>
+        </w:rPr>
+        <w:t xml:space="preserve"> wird von der Frau Hausmeister auf- und zugeschlossen. Für unseren Schrank im Physikraum existieren 4 Schlüssel für die drei Vorstände und ein Reserveschlüssel (derzeit bei Herrn Streichert). Im Schrank sind alle unsere Geräte untergebracht.</w:t>
       </w:r>
     </w:p>
     <w:p>
@@ -419,7 +551,21 @@
         <w:rPr>
           <w:color w:val="000000"/>
         </w:rPr>
-        <w:t xml:space="preserve">Die Vorstände nehmen gelegentlich einen Notebook und/oder ein Tablett-PC mit nachhause, um Updates und Installationen durchzuführen. Die Windowsinstallationen sind zentral bei Microsoft online unter dem Konto   </w:t>
+        <w:t xml:space="preserve">Die Vorstände nehmen gelegentlich </w:t>
+      </w:r>
+      <w:proofErr w:type="gramStart"/>
+      <w:r>
+        <w:rPr>
+          <w:color w:val="000000"/>
+        </w:rPr>
+        <w:t>einen Notebook</w:t>
+      </w:r>
+      <w:proofErr w:type="gramEnd"/>
+      <w:r>
+        <w:rPr>
+          <w:color w:val="000000"/>
+        </w:rPr>
+        <w:t xml:space="preserve"> und/oder ein Tablett-PC mit nachhause, um Updates und Installationen durchzuführen. Die Windowsinstallationen sind zentral bei Microsoft online unter dem Konto   </w:t>
       </w:r>
       <w:hyperlink r:id="rId10" w:history="1">
         <w:r>
@@ -455,7 +601,49 @@
         <w:rPr>
           <w:color w:val="000000"/>
         </w:rPr>
-        <w:t>. (Passwörter in keepass) Es gibt eine Inventarliste in unserer Cloud: Teams – Netlife – Allgemein – Dateien – „Logbuch Inventar.xlsx“</w:t>
+        <w:t xml:space="preserve">. (Passwörter in </w:t>
+      </w:r>
+      <w:proofErr w:type="spellStart"/>
+      <w:r>
+        <w:rPr>
+          <w:color w:val="000000"/>
+        </w:rPr>
+        <w:t>keepass</w:t>
+      </w:r>
+      <w:proofErr w:type="spellEnd"/>
+      <w:r>
+        <w:rPr>
+          <w:color w:val="000000"/>
+        </w:rPr>
+        <w:t xml:space="preserve">) Es gibt eine Inventarliste in unserer Cloud: Teams – </w:t>
+      </w:r>
+      <w:proofErr w:type="spellStart"/>
+      <w:r>
+        <w:rPr>
+          <w:color w:val="000000"/>
+        </w:rPr>
+        <w:t>Netlife</w:t>
+      </w:r>
+      <w:proofErr w:type="spellEnd"/>
+      <w:r>
+        <w:rPr>
+          <w:color w:val="000000"/>
+        </w:rPr>
+        <w:t xml:space="preserve"> – </w:t>
+      </w:r>
+      <w:proofErr w:type="gramStart"/>
+      <w:r>
+        <w:rPr>
+          <w:color w:val="000000"/>
+        </w:rPr>
+        <w:t>Allgemein</w:t>
+      </w:r>
+      <w:proofErr w:type="gramEnd"/>
+      <w:r>
+        <w:rPr>
+          <w:color w:val="000000"/>
+        </w:rPr>
+        <w:t xml:space="preserve"> – Dateien – „Logbuch Inventar.xlsx“</w:t>
       </w:r>
     </w:p>
     <w:p>
@@ -503,7 +691,21 @@
         <w:rPr>
           <w:color w:val="000000"/>
         </w:rPr>
-        <w:t>ftp://home578421205.1and1-data.host/netlife/intern/netlife_database.kbdx   Zum Öffnen ist eine Schlüsseldatei: Netlife_Database.key notwendig, die die Vorstände lokal auf Ihrem Rechner halten, sowie ein Master-Passwort. Neu festzulegende Zugangsdaten jeglicher Art werden in dieser Datei abgelegt.</w:t>
+        <w:t xml:space="preserve">ftp://home578421205.1and1-data.host/netlife/intern/netlife_database.kbdx   Zum Öffnen ist eine Schlüsseldatei: </w:t>
+      </w:r>
+      <w:proofErr w:type="spellStart"/>
+      <w:r>
+        <w:rPr>
+          <w:color w:val="000000"/>
+        </w:rPr>
+        <w:t>Netlife_Database.key</w:t>
+      </w:r>
+      <w:proofErr w:type="spellEnd"/>
+      <w:r>
+        <w:rPr>
+          <w:color w:val="000000"/>
+        </w:rPr>
+        <w:t xml:space="preserve"> notwendig, die die Vorstände lokal auf Ihrem Rechner halten, sowie ein Master-Passwort. Neu festzulegende Zugangsdaten jeglicher Art werden in dieser Datei abgelegt.</w:t>
       </w:r>
     </w:p>
     <w:p>
@@ -559,250 +761,197 @@
       <w:pPr>
         <w:spacing w:before="160"/>
         <w:rPr>
-          <w:ins w:id="2" w:author="Gerhard" w:date="2020-10-09T11:44:00Z"/>
-          <w:b/>
-          <w:color w:val="000000"/>
-        </w:rPr>
-      </w:pPr>
-      <w:ins w:id="3" w:author="Gerhard" w:date="2020-10-09T11:44:00Z">
-        <w:r>
-          <w:rPr>
-            <w:b/>
-            <w:color w:val="000000"/>
-          </w:rPr>
-          <w:t>10) Microsoft Office365 Business Standard (kostenpflichtig)</w:t>
-        </w:r>
-      </w:ins>
-    </w:p>
-    <w:p>
-      <w:pPr>
-        <w:spacing w:before="160"/>
-        <w:rPr>
-          <w:ins w:id="4" w:author="Gerhard" w:date="2020-10-09T11:44:00Z"/>
-          <w:color w:val="000000"/>
-        </w:rPr>
-      </w:pPr>
-      <w:ins w:id="5" w:author="Gerhard" w:date="2020-10-09T11:44:00Z">
-        <w:r>
-          <w:rPr>
-            <w:color w:val="000000"/>
-          </w:rPr>
-          <w:t>Microsoft bietet gemeinnützigen Organisationen das Office365-Paket für 30,-€ (+MWSt) pro Jahr und Lizenz an. Mitglieder, die dieses Angebot nutzen wollen, zahlen anteilig 15,-€ zusätzlich zum Jahresbeitrag. Die Lizenz enthält die lokale Installation des Office365-Pakets auf bis zu fünf Geräten. Diese Förderung kann nicht gleichzeitig mit 11) genutzt werden.</w:t>
-        </w:r>
-      </w:ins>
-    </w:p>
-    <w:p>
-      <w:pPr>
-        <w:spacing w:before="160"/>
-        <w:rPr>
-          <w:ins w:id="6" w:author="Gerhard" w:date="2020-10-09T11:44:00Z"/>
+          <w:b/>
+          <w:color w:val="000000"/>
+        </w:rPr>
+      </w:pPr>
+      <w:r>
+        <w:rPr>
+          <w:b/>
+          <w:color w:val="000000"/>
+        </w:rPr>
+        <w:t>10) Microsoft Office365 Business Standard (kostenpflichtig)</w:t>
+      </w:r>
+    </w:p>
+    <w:p>
+      <w:pPr>
+        <w:spacing w:before="160"/>
+        <w:rPr>
+          <w:color w:val="000000"/>
+        </w:rPr>
+      </w:pPr>
+      <w:r>
+        <w:rPr>
+          <w:color w:val="000000"/>
+        </w:rPr>
+        <w:t>Microsoft bietet gemeinnützigen Organisationen das Office365-Paket für 30,-€ (+</w:t>
+      </w:r>
+      <w:proofErr w:type="spellStart"/>
+      <w:r>
+        <w:rPr>
+          <w:color w:val="000000"/>
+        </w:rPr>
+        <w:t>MWSt</w:t>
+      </w:r>
+      <w:proofErr w:type="spellEnd"/>
+      <w:r>
+        <w:rPr>
+          <w:color w:val="000000"/>
+        </w:rPr>
+        <w:t>) pro Jahr und Lizenz an. Mitglieder, die dieses Angebot nutzen wollen, zahlen anteilig 15,-€ zusätzlich zum Jahresbeitrag. Die Lizenz enthält die lokale Installation des Office365-Pakets auf bis zu fünf Geräten. Diese Förderung kann nicht gleichzeitig mit 11) genutzt werden.</w:t>
+      </w:r>
+    </w:p>
+    <w:p>
+      <w:pPr>
+        <w:spacing w:before="160"/>
+        <w:rPr>
           <w:b/>
           <w:bCs/>
           <w:color w:val="000000"/>
         </w:rPr>
       </w:pPr>
-      <w:ins w:id="7" w:author="Gerhard" w:date="2020-10-09T11:44:00Z">
-        <w:r>
-          <w:rPr>
-            <w:b/>
-            <w:bCs/>
-            <w:color w:val="000000"/>
-          </w:rPr>
-          <w:t>11) Internetauftritte für Mitglieder</w:t>
-        </w:r>
-      </w:ins>
-    </w:p>
-    <w:p>
-      <w:pPr>
-        <w:spacing w:before="160"/>
-        <w:rPr>
-          <w:ins w:id="8" w:author="Gerhard" w:date="2020-10-09T11:44:00Z"/>
-          <w:color w:val="000000"/>
-        </w:rPr>
-      </w:pPr>
-      <w:ins w:id="9" w:author="Gerhard" w:date="2020-10-09T11:44:00Z">
-        <w:r>
-          <w:rPr>
-            <w:color w:val="000000"/>
-          </w:rPr>
-          <w:t>Der Verein unterhält bei der Firma Ionos einen Vertrag, der mehrere Domains und Webspace und Webauftritte enthält. Will ein Mitglied eine eigene Internetpräsenz über den Verein, so werden die Kosten von 1,30 € pro Monat für die Domain über den Mitgliedsbeitrag abgegolten. Diese Förderung kann nicht gleichzeitig mit 10) genutzt werden.</w:t>
-        </w:r>
-      </w:ins>
-    </w:p>
-    <w:p>
-      <w:pPr>
-        <w:spacing w:before="160"/>
-        <w:rPr>
-          <w:ins w:id="10" w:author="Gerhard" w:date="2020-10-09T11:44:00Z"/>
-          <w:color w:val="000000"/>
-        </w:rPr>
-      </w:pPr>
-    </w:p>
-    <w:p>
-      <w:pPr>
-        <w:spacing w:before="160"/>
-        <w:rPr>
-          <w:ins w:id="11" w:author="Gerhard" w:date="2020-10-09T11:44:00Z"/>
-          <w:b/>
-          <w:color w:val="000000"/>
-        </w:rPr>
-      </w:pPr>
-      <w:ins w:id="12" w:author="Gerhard" w:date="2020-10-09T11:44:00Z">
-        <w:r>
-          <w:rPr>
-            <w:b/>
-            <w:color w:val="000000"/>
-          </w:rPr>
-          <w:t>12) Förderung beim Kauf eines IT-Gerätes</w:t>
-        </w:r>
-      </w:ins>
-    </w:p>
-    <w:p>
-      <w:pPr>
-        <w:spacing w:before="160"/>
-        <w:rPr>
-          <w:ins w:id="13" w:author="Gerhard" w:date="2020-10-09T11:44:00Z"/>
-          <w:color w:val="000000"/>
-        </w:rPr>
-      </w:pPr>
-      <w:ins w:id="14" w:author="Gerhard" w:date="2020-10-09T11:44:00Z">
-        <w:del w:id="15" w:author="Bernhard Gesellchen" w:date="2020-10-09T12:42:00Z">
-          <w:r>
-            <w:rPr>
-              <w:color w:val="000000" w:themeColor="text1"/>
-            </w:rPr>
-            <w:delText xml:space="preserve">Jedes Mitglied kann einmalig </w:delText>
-          </w:r>
-        </w:del>
-      </w:ins>
-      <w:ins w:id="16" w:author="Bernhard Gesellchen" w:date="2020-10-09T12:43:00Z">
-        <w:r>
-          <w:rPr>
-            <w:color w:val="000000" w:themeColor="text1"/>
-          </w:rPr>
-          <w:t>I</w:t>
-        </w:r>
-      </w:ins>
-      <w:ins w:id="17" w:author="Gerhard" w:date="2020-10-09T11:44:00Z">
-        <w:del w:id="18" w:author="Bernhard Gesellchen" w:date="2020-10-09T12:42:00Z">
-          <w:r>
-            <w:rPr>
-              <w:color w:val="000000" w:themeColor="text1"/>
-            </w:rPr>
-            <w:delText>i</w:delText>
-          </w:r>
-        </w:del>
-        <w:del w:id="19" w:author="Bernhard Gesellchen" w:date="2020-10-09T12:44:00Z">
-          <w:r>
-            <w:rPr>
-              <w:color w:val="000000" w:themeColor="text1"/>
-            </w:rPr>
-            <w:delText>n den Jahren</w:delText>
-          </w:r>
-        </w:del>
-      </w:ins>
-      <w:ins w:id="20" w:author="Bernhard Gesellchen" w:date="2020-10-09T12:44:00Z">
-        <w:r>
-          <w:rPr>
-            <w:color w:val="000000" w:themeColor="text1"/>
-          </w:rPr>
-          <w:t>Im Zeitraum von</w:t>
-        </w:r>
-      </w:ins>
-      <w:ins w:id="21" w:author="Gerhard" w:date="2020-10-09T11:44:00Z">
-        <w:r>
-          <w:rPr>
-            <w:color w:val="000000" w:themeColor="text1"/>
-          </w:rPr>
-          <w:t xml:space="preserve"> 2020,</w:t>
-        </w:r>
-        <w:del w:id="22" w:author="Bernhard Gesellchen" w:date="2020-10-09T12:44:00Z">
-          <w:r>
-            <w:rPr>
-              <w:color w:val="000000" w:themeColor="text1"/>
-            </w:rPr>
-            <w:delText xml:space="preserve"> 2021 </w:delText>
-          </w:r>
-        </w:del>
-      </w:ins>
-      <w:ins w:id="23" w:author="Bernhard Gesellchen" w:date="2020-10-09T12:44:00Z">
-        <w:r>
-          <w:rPr>
-            <w:color w:val="000000" w:themeColor="text1"/>
-          </w:rPr>
-          <w:t>bis</w:t>
-        </w:r>
-      </w:ins>
-      <w:ins w:id="24" w:author="Gerhard" w:date="2020-10-09T11:44:00Z">
-        <w:del w:id="25" w:author="Bernhard Gesellchen" w:date="2020-10-09T12:44:00Z">
-          <w:r>
-            <w:rPr>
-              <w:color w:val="000000" w:themeColor="text1"/>
-            </w:rPr>
-            <w:delText xml:space="preserve">und </w:delText>
-          </w:r>
-        </w:del>
-        <w:r>
-          <w:rPr>
-            <w:color w:val="000000" w:themeColor="text1"/>
-          </w:rPr>
-          <w:t>202</w:t>
-        </w:r>
-      </w:ins>
-      <w:ins w:id="26" w:author="Bernhard Gesellchen" w:date="2020-10-09T12:44:00Z">
-        <w:r>
-          <w:rPr>
-            <w:color w:val="000000" w:themeColor="text1"/>
-          </w:rPr>
-          <w:t>2</w:t>
-        </w:r>
-      </w:ins>
-      <w:ins w:id="27" w:author="Gerhard" w:date="2020-10-09T11:44:00Z">
-        <w:del w:id="28" w:author="Bernhard Gesellchen" w:date="2020-10-09T12:44:00Z">
-          <w:r>
-            <w:rPr>
-              <w:color w:val="000000" w:themeColor="text1"/>
-            </w:rPr>
-            <w:delText>0</w:delText>
-          </w:r>
-        </w:del>
-        <w:r>
-          <w:rPr>
-            <w:color w:val="000000" w:themeColor="text1"/>
-          </w:rPr>
-          <w:t xml:space="preserve"> </w:t>
-        </w:r>
-      </w:ins>
-      <w:ins w:id="29" w:author="Bernhard Gesellchen" w:date="2020-10-09T12:43:00Z">
-        <w:r>
-          <w:rPr>
-            <w:color w:val="000000" w:themeColor="text1"/>
-          </w:rPr>
-          <w:t xml:space="preserve"> kann jedes Mitglied einmalig </w:t>
-        </w:r>
-      </w:ins>
-      <w:ins w:id="30" w:author="Gerhard" w:date="2020-10-09T11:44:00Z">
-        <w:r>
-          <w:rPr>
-            <w:color w:val="000000" w:themeColor="text1"/>
-          </w:rPr>
-          <w:t>einen Zuschuss von 100,-€ beim Kauf eines IT-Gerätes erhalten. Bedingung ist eine Mitgliedschaft von mindestens 4 Jahren. Ist das Mitglied noch keine 4 Jahre dabei, so verschiebt sich der frühestmögliche Austrittstermin auf 4 Jahre nach Eintrittstermin. Zur Auszahlung muss der Kaufbeleg</w:t>
-        </w:r>
-        <w:del w:id="31" w:author="Bernhard Gesellchen" w:date="2020-10-09T12:42:00Z">
-          <w:r>
-            <w:rPr>
-              <w:color w:val="000000" w:themeColor="text1"/>
-            </w:rPr>
-            <w:delText>t</w:delText>
-          </w:r>
-        </w:del>
-        <w:r>
-          <w:rPr>
-            <w:color w:val="000000" w:themeColor="text1"/>
-          </w:rPr>
-          <w:t xml:space="preserve"> des IT-Gerätes vorgelegt werden. IT-Geräte sind: PCs, Smartphones, Tablett-PCs, DSL-Router, Smart-Home-Geräte, ……</w:t>
-        </w:r>
-      </w:ins>
+      <w:r>
+        <w:rPr>
+          <w:b/>
+          <w:bCs/>
+          <w:color w:val="000000"/>
+        </w:rPr>
+        <w:t>11) Internetauftritte für Mitglieder</w:t>
+      </w:r>
+    </w:p>
+    <w:p>
+      <w:pPr>
+        <w:spacing w:before="160"/>
+        <w:rPr>
+          <w:color w:val="000000"/>
+        </w:rPr>
+      </w:pPr>
+      <w:r>
+        <w:rPr>
+          <w:color w:val="000000"/>
+        </w:rPr>
+        <w:t xml:space="preserve">Der Verein unterhält bei der Firma </w:t>
+      </w:r>
+      <w:proofErr w:type="spellStart"/>
+      <w:r>
+        <w:rPr>
+          <w:color w:val="000000"/>
+        </w:rPr>
+        <w:t>Ionos</w:t>
+      </w:r>
+      <w:proofErr w:type="spellEnd"/>
+      <w:r>
+        <w:rPr>
+          <w:color w:val="000000"/>
+        </w:rPr>
+        <w:t xml:space="preserve"> einen Vertrag, der mehrere Domains und Webspace und Webauftritte enthält. Will ein Mitglied eine eigene Internetpräsenz über den Verein, so werden die Kosten von 1,30 € pro Monat für die Domain über den Mitgliedsbeitrag abgegolten. Diese Förderung kann nicht gleichzeitig mit 10) genutzt werden.</w:t>
+      </w:r>
+    </w:p>
+    <w:p>
+      <w:pPr>
+        <w:spacing w:before="160"/>
+        <w:rPr>
+          <w:color w:val="000000"/>
+        </w:rPr>
+      </w:pPr>
+    </w:p>
+    <w:p>
+      <w:pPr>
+        <w:spacing w:before="160"/>
+        <w:rPr>
+          <w:b/>
+          <w:color w:val="000000"/>
+        </w:rPr>
+      </w:pPr>
+      <w:r>
+        <w:rPr>
+          <w:b/>
+          <w:color w:val="000000"/>
+        </w:rPr>
+        <w:t>12) Förderung beim Kauf eines IT-Gerätes</w:t>
+      </w:r>
+    </w:p>
+    <w:p>
+      <w:pPr>
+        <w:spacing w:before="160"/>
+        <w:rPr>
+          <w:color w:val="000000"/>
+        </w:rPr>
+      </w:pPr>
+      <w:r>
+        <w:rPr>
+          <w:color w:val="000000" w:themeColor="text1"/>
+        </w:rPr>
+        <w:t>I</w:t>
+      </w:r>
+      <w:r>
+        <w:rPr>
+          <w:color w:val="000000" w:themeColor="text1"/>
+        </w:rPr>
+        <w:t>m Zeitraum von</w:t>
+      </w:r>
+      <w:r>
+        <w:rPr>
+          <w:color w:val="000000" w:themeColor="text1"/>
+        </w:rPr>
+        <w:t xml:space="preserve"> 2020</w:t>
+      </w:r>
+      <w:r>
+        <w:rPr>
+          <w:color w:val="000000" w:themeColor="text1"/>
+        </w:rPr>
+        <w:t xml:space="preserve"> </w:t>
+      </w:r>
+      <w:r>
+        <w:rPr>
+          <w:color w:val="000000" w:themeColor="text1"/>
+        </w:rPr>
+        <w:t>bis</w:t>
+      </w:r>
+      <w:r>
+        <w:rPr>
+          <w:color w:val="000000" w:themeColor="text1"/>
+        </w:rPr>
+        <w:t xml:space="preserve"> </w:t>
+      </w:r>
+      <w:proofErr w:type="gramStart"/>
+      <w:r>
+        <w:rPr>
+          <w:color w:val="000000" w:themeColor="text1"/>
+        </w:rPr>
+        <w:t>202</w:t>
+      </w:r>
+      <w:r>
+        <w:rPr>
+          <w:color w:val="000000" w:themeColor="text1"/>
+        </w:rPr>
+        <w:t>2</w:t>
+      </w:r>
+      <w:r>
+        <w:rPr>
+          <w:color w:val="000000" w:themeColor="text1"/>
+        </w:rPr>
+        <w:t xml:space="preserve"> </w:t>
+      </w:r>
+      <w:r>
+        <w:rPr>
+          <w:color w:val="000000" w:themeColor="text1"/>
+        </w:rPr>
+        <w:t xml:space="preserve"> kann</w:t>
+      </w:r>
+      <w:proofErr w:type="gramEnd"/>
+      <w:r>
+        <w:rPr>
+          <w:color w:val="000000" w:themeColor="text1"/>
+        </w:rPr>
+        <w:t xml:space="preserve"> jedes Mitglied einmalig </w:t>
+      </w:r>
+      <w:r>
+        <w:rPr>
+          <w:color w:val="000000" w:themeColor="text1"/>
+        </w:rPr>
+        <w:t>einen Zuschuss von 100,-€ beim Kauf eines IT-Gerätes erhalten. Bedingung ist eine Mitgliedschaft von mindestens 4 Jahren. Ist das Mitglied noch keine 4 Jahre dabei, so verschiebt sich der frühestmögliche Austrittstermin auf 4 Jahre nach Eintrittstermin. Zur Auszahlung muss der Kaufbeleg des IT-Gerätes vorgelegt werden. IT-Geräte sind: PCs, Smartphones, Tablett-PCs, DSL-Router, Smart-Home-Geräte, ……</w:t>
+      </w:r>
     </w:p>
     <w:p>
       <w:pPr>
@@ -838,24 +987,35 @@
       <w:pPr>
         <w:spacing w:before="160"/>
         <w:rPr>
-          <w:ins w:id="32" w:author="Gerhard" w:date="2020-10-09T11:44:00Z"/>
-          <w:color w:val="000000"/>
-        </w:rPr>
-      </w:pPr>
-      <w:r>
-        <w:rPr>
-          <w:color w:val="000000"/>
-        </w:rPr>
-        <w:t xml:space="preserve">Über diese Vereinsordnung wurde erstmals in der Mitgliederversammlung im November 2014 abgestimmt. Die Änderungen für diese Fassung  wurden in der </w:t>
-      </w:r>
-      <w:ins w:id="33" w:author="Gerhard" w:date="2020-10-09T11:44:00Z">
-        <w:r>
-          <w:rPr>
-            <w:color w:val="000000"/>
-          </w:rPr>
-          <w:t>Mitgliederversammlung im Oktober 2020  beschlossen.</w:t>
-        </w:r>
-      </w:ins>
+          <w:color w:val="000000"/>
+        </w:rPr>
+      </w:pPr>
+      <w:r>
+        <w:rPr>
+          <w:color w:val="000000"/>
+        </w:rPr>
+        <w:t xml:space="preserve">Über diese Vereinsordnung wurde erstmals in der Mitgliederversammlung im November 2014 abgestimmt. Die Änderungen für diese </w:t>
+      </w:r>
+      <w:proofErr w:type="gramStart"/>
+      <w:r>
+        <w:rPr>
+          <w:color w:val="000000"/>
+        </w:rPr>
+        <w:t>Fassung  wurden</w:t>
+      </w:r>
+      <w:proofErr w:type="gramEnd"/>
+      <w:r>
+        <w:rPr>
+          <w:color w:val="000000"/>
+        </w:rPr>
+        <w:t xml:space="preserve"> in der </w:t>
+      </w:r>
+      <w:r>
+        <w:rPr>
+          <w:color w:val="000000"/>
+        </w:rPr>
+        <w:t>Mitgliederversammlung im Oktober 2020  beschlossen.</w:t>
+      </w:r>
     </w:p>
     <w:p>
       <w:pPr>
@@ -901,9 +1061,24 @@
       <w:pPr>
         <w:spacing w:before="500"/>
       </w:pPr>
-      <w:r>
-        <w:t>______________________________________ 1.Vorstand Bernhard Gesellchen</w:t>
-      </w:r>
+    </w:p>
+    <w:p>
+      <w:pPr>
+        <w:spacing w:before="500"/>
+      </w:pPr>
+    </w:p>
+    <w:p>
+      <w:pPr>
+        <w:spacing w:before="500"/>
+      </w:pPr>
+      <w:r>
+        <w:t xml:space="preserve">______________________________________ 1.Vorstand Bernhard </w:t>
+      </w:r>
+      <w:proofErr w:type="spellStart"/>
+      <w:r>
+        <w:t>Gesellchen</w:t>
+      </w:r>
+      <w:proofErr w:type="spellEnd"/>
     </w:p>
     <w:p>
       <w:pPr>
@@ -982,7 +1157,47 @@
         <w:sz w:val="16"/>
         <w:szCs w:val="16"/>
       </w:rPr>
-      <w:t xml:space="preserve">Verein Netlife e.V. Sitz in Postbauer-Heng, eingetragen im Vereinsregister Nürnberg VR 40632; 1. Vorstand: Bernhard Gesellchen; 2. Vorstand: Willibald Simon; Kassenwart: Gerhard Streichert;  Gläubiger-Identifikation: DE32ZZZ00000272060 </w:t>
+      <w:t xml:space="preserve">Verein </w:t>
+    </w:r>
+    <w:proofErr w:type="spellStart"/>
+    <w:r>
+      <w:rPr>
+        <w:rFonts w:ascii="Tahoma" w:hAnsi="Tahoma"/>
+        <w:b w:val="0"/>
+        <w:sz w:val="16"/>
+        <w:szCs w:val="16"/>
+      </w:rPr>
+      <w:t>Netlife</w:t>
+    </w:r>
+    <w:proofErr w:type="spellEnd"/>
+    <w:r>
+      <w:rPr>
+        <w:rFonts w:ascii="Tahoma" w:hAnsi="Tahoma"/>
+        <w:b w:val="0"/>
+        <w:sz w:val="16"/>
+        <w:szCs w:val="16"/>
+      </w:rPr>
+      <w:t xml:space="preserve"> e.V. Sitz in Postbauer-Heng, eingetragen im Vereinsregister Nürnberg VR 40632; 1. Vorstand: Bernhard </w:t>
+    </w:r>
+    <w:proofErr w:type="spellStart"/>
+    <w:r>
+      <w:rPr>
+        <w:rFonts w:ascii="Tahoma" w:hAnsi="Tahoma"/>
+        <w:b w:val="0"/>
+        <w:sz w:val="16"/>
+        <w:szCs w:val="16"/>
+      </w:rPr>
+      <w:t>Gesellchen</w:t>
+    </w:r>
+    <w:proofErr w:type="spellEnd"/>
+    <w:r>
+      <w:rPr>
+        <w:rFonts w:ascii="Tahoma" w:hAnsi="Tahoma"/>
+        <w:b w:val="0"/>
+        <w:sz w:val="16"/>
+        <w:szCs w:val="16"/>
+      </w:rPr>
+      <w:t xml:space="preserve">; 2. Vorstand: Willibald Simon; Kassenwart: Gerhard Streichert;  Gläubiger-Identifikation: DE32ZZZ00000272060 </w:t>
     </w:r>
     <w:r>
       <w:rPr>
@@ -1115,7 +1330,21 @@
       <w:rPr>
         <w:b/>
       </w:rPr>
-      <w:t xml:space="preserve">Vereinsordnung Netlife e.V.        Fassung vom </w:t>
+      <w:t xml:space="preserve">Vereinsordnung </w:t>
+    </w:r>
+    <w:proofErr w:type="spellStart"/>
+    <w:r>
+      <w:rPr>
+        <w:b/>
+      </w:rPr>
+      <w:t>Netlife</w:t>
+    </w:r>
+    <w:proofErr w:type="spellEnd"/>
+    <w:r>
+      <w:rPr>
+        <w:b/>
+      </w:rPr>
+      <w:t xml:space="preserve"> e.V.        Fassung vom </w:t>
     </w:r>
     <w:r>
       <w:rPr>
@@ -1316,14 +1545,6 @@
     <w:abstractNumId w:val="0"/>
   </w:num>
 </w:numbering>
-</file>
-
-<file path=word/people.xml><?xml version="1.0" encoding="utf-8"?>
-<w15:people xmlns:wpc="http://schemas.microsoft.com/office/word/2010/wordprocessingCanvas" xmlns:cx="http://schemas.microsoft.com/office/drawing/2014/chartex" xmlns:cx1="http://schemas.microsoft.com/office/drawing/2015/9/8/chartex" xmlns:cx2="http://schemas.microsoft.com/office/drawing/2015/10/21/chartex" xmlns:cx3="http://schemas.microsoft.com/office/drawing/2016/5/9/chartex" xmlns:cx4="http://schemas.microsoft.com/office/drawing/2016/5/10/chartex" xmlns:cx5="http://schemas.microsoft.com/office/drawing/2016/5/11/chartex" xmlns:cx6="http://schemas.microsoft.com/office/drawing/2016/5/12/chartex" xmlns:cx7="http://schemas.microsoft.com/office/drawing/2016/5/13/chartex" xmlns:cx8="http://schemas.microsoft.com/office/drawing/2016/5/14/chartex" xmlns:mc="http://schemas.openxmlformats.org/markup-compatibility/2006" xmlns:aink="http://schemas.microsoft.com/office/drawing/2016/ink" xmlns:am3d="http://schemas.microsoft.com/office/drawing/2017/model3d" xmlns:o="urn:schemas-microsoft-com:office:office" xmlns:r="http://schemas.openxmlformats.org/officeDocument/2006/relationships" xmlns:m="http://schemas.openxmlformats.org/officeDocument/2006/math" xmlns:v="urn:schemas-microsoft-com:vml" xmlns:wp14="http://schemas.microsoft.com/office/word/2010/wordprocessingDrawing" xmlns:wp="http://schemas.openxmlformats.org/drawingml/2006/wordprocessingDrawing" xmlns:w10="urn:schemas-microsoft-com:office:word" xmlns:w="http://schemas.openxmlformats.org/wordprocessingml/2006/main" xmlns:w14="http://schemas.microsoft.com/office/word/2010/wordml" xmlns:w15="http://schemas.microsoft.com/office/word/2012/wordml" xmlns:w16cex="http://schemas.microsoft.com/office/word/2018/wordml/cex" xmlns:w16cid="http://schemas.microsoft.com/office/word/2016/wordml/cid" xmlns:w16="http://schemas.microsoft.com/office/word/2018/wordml" xmlns:w16se="http://schemas.microsoft.com/office/word/2015/wordml/symex" xmlns:wpg="http://schemas.microsoft.com/office/word/2010/wordprocessingGroup" xmlns:wpi="http://schemas.microsoft.com/office/word/2010/wordprocessingInk" xmlns:wne="http://schemas.microsoft.com/office/word/2006/wordml" xmlns:wps="http://schemas.microsoft.com/office/word/2010/wordprocessingShape" mc:Ignorable="w14 w15 w16se w16cid w16 w16cex wp14">
-  <w15:person w15:author="Gerhard">
-    <w15:presenceInfo w15:providerId="AD" w15:userId="S::GS@netlife-ph.info::f88995a3-1d04-4be8-86a7-5766684abc9d"/>
-  </w15:person>
-</w15:people>
 </file>
 
 <file path=word/styles.xml><?xml version="1.0" encoding="utf-8"?>
@@ -1964,6 +2185,16 @@
       </w:numPr>
     </w:pPr>
   </w:style>
+  <w:style w:type="character" w:customStyle="1" w:styleId="normaltextrun">
+    <w:name w:val="normaltextrun"/>
+    <w:basedOn w:val="Absatz-Standardschriftart"/>
+    <w:rsid w:val="00DD5D09"/>
+  </w:style>
+  <w:style w:type="character" w:customStyle="1" w:styleId="eop">
+    <w:name w:val="eop"/>
+    <w:basedOn w:val="Absatz-Standardschriftart"/>
+    <w:rsid w:val="00DD5D09"/>
+  </w:style>
 </w:styles>
 </file>
 
@@ -2263,6 +2494,15 @@
 </file>
 
 <file path=customXml/item1.xml><?xml version="1.0" encoding="utf-8"?>
+<?mso-contentType ?>
+<FormTemplates xmlns="http://schemas.microsoft.com/sharepoint/v3/contenttype/forms">
+  <Display>DocumentLibraryForm</Display>
+  <Edit>DocumentLibraryForm</Edit>
+  <New>DocumentLibraryForm</New>
+</FormTemplates>
+</file>
+
+<file path=customXml/item2.xml><?xml version="1.0" encoding="utf-8"?>
 <p:properties xmlns:p="http://schemas.microsoft.com/office/2006/metadata/properties" xmlns:xsi="http://www.w3.org/2001/XMLSchema-instance" xmlns:pc="http://schemas.microsoft.com/office/infopath/2007/PartnerControls">
   <documentManagement>
     <SharedWithUsers xmlns="199f82af-4648-4547-bdab-1ee24826ba00">
@@ -2284,15 +2524,6 @@
     </SharedWithUsers>
   </documentManagement>
 </p:properties>
-</file>
-
-<file path=customXml/item2.xml><?xml version="1.0" encoding="utf-8"?>
-<?mso-contentType ?>
-<FormTemplates xmlns="http://schemas.microsoft.com/sharepoint/v3/contenttype/forms">
-  <Display>DocumentLibraryForm</Display>
-  <Edit>DocumentLibraryForm</Edit>
-  <New>DocumentLibraryForm</New>
-</FormTemplates>
 </file>
 
 <file path=customXml/item3.xml><?xml version="1.0" encoding="utf-8"?>
@@ -2467,19 +2698,19 @@
 </file>
 
 <file path=customXml/itemProps1.xml><?xml version="1.0" encoding="utf-8"?>
+<ds:datastoreItem xmlns:ds="http://schemas.openxmlformats.org/officeDocument/2006/customXml" ds:itemID="{8C31DF06-5979-41E1-BEF9-A49ED583F572}">
+  <ds:schemaRefs>
+    <ds:schemaRef ds:uri="http://schemas.microsoft.com/sharepoint/v3/contenttype/forms"/>
+  </ds:schemaRefs>
+</ds:datastoreItem>
+</file>
+
+<file path=customXml/itemProps2.xml><?xml version="1.0" encoding="utf-8"?>
 <ds:datastoreItem xmlns:ds="http://schemas.openxmlformats.org/officeDocument/2006/customXml" ds:itemID="{554B3DD4-F5BB-4594-877F-DC3B822D5C46}">
   <ds:schemaRefs>
     <ds:schemaRef ds:uri="http://schemas.microsoft.com/office/2006/metadata/properties"/>
     <ds:schemaRef ds:uri="http://schemas.microsoft.com/office/infopath/2007/PartnerControls"/>
     <ds:schemaRef ds:uri="199f82af-4648-4547-bdab-1ee24826ba00"/>
-  </ds:schemaRefs>
-</ds:datastoreItem>
-</file>
-
-<file path=customXml/itemProps2.xml><?xml version="1.0" encoding="utf-8"?>
-<ds:datastoreItem xmlns:ds="http://schemas.openxmlformats.org/officeDocument/2006/customXml" ds:itemID="{8C31DF06-5979-41E1-BEF9-A49ED583F572}">
-  <ds:schemaRefs>
-    <ds:schemaRef ds:uri="http://schemas.microsoft.com/sharepoint/v3/contenttype/forms"/>
   </ds:schemaRefs>
 </ds:datastoreItem>
 </file>

</xml_diff>